<commit_message>
! updated Vision Statement ! updated the list of technologies in the Iteration 0 document
</commit_message>
<xml_diff>
--- a/docs/supplier/Iteration 0/SENG 403 - Iteration 0.docx
+++ b/docs/supplier/Iteration 0/SENG 403 - Iteration 0.docx
@@ -292,9 +292,6 @@
                 </w:rPr>
                 <w:alias w:val="Date"/>
                 <w:id w:val="516659546"/>
-                <w:placeholder>
-                  <w:docPart w:val="67330EAAE1D042D5AC96B922F35B68AF"/>
-                </w:placeholder>
                 <w:dataBinding w:prefixMappings="xmlns:ns0='http://schemas.microsoft.com/office/2006/coverPageProps'" w:xpath="/ns0:CoverPageProperties[1]/ns0:PublishDate[1]" w:storeItemID="{55AF091B-3C7A-41E3-B477-F2FDAA23CFDA}"/>
                 <w:date w:fullDate="2012-02-06T00:00:00Z">
                   <w:dateFormat w:val="M/d/yyyy"/>
@@ -706,7 +703,7 @@
           <w:sz w:val="18"/>
           <w:szCs w:val="18"/>
         </w:rPr>
-        <w:t>Agile</w:t>
+        <w:t>Iterative</w:t>
       </w:r>
     </w:p>
     <w:p>
@@ -810,7 +807,17 @@
     </w:p>
     <w:p>
       <w:pPr>
-        <w:spacing w:before="120" w:after="60" w:line="240" w:lineRule="auto"/>
+        <w:spacing w:after="0" w:line="240" w:lineRule="auto"/>
+        <w:rPr>
+          <w:rFonts w:cs="Arial"/>
+          <w:sz w:val="18"/>
+          <w:szCs w:val="18"/>
+        </w:rPr>
+      </w:pPr>
+    </w:p>
+    <w:p>
+      <w:pPr>
+        <w:spacing w:after="60" w:line="240" w:lineRule="auto"/>
         <w:rPr>
           <w:rFonts w:cs="Arial"/>
           <w:b/>
@@ -823,6 +830,7 @@
           <w:rStyle w:val="Strong"/>
           <w:rFonts w:ascii="Arial" w:hAnsi="Arial" w:cs="Arial"/>
         </w:rPr>
+        <w:lastRenderedPageBreak/>
         <w:t>Languages</w:t>
       </w:r>
     </w:p>
@@ -847,6 +855,118 @@
     </w:p>
     <w:p>
       <w:pPr>
+        <w:spacing w:before="120" w:after="60" w:line="240" w:lineRule="auto"/>
+        <w:rPr>
+          <w:b/>
+        </w:rPr>
+      </w:pPr>
+      <w:r>
+        <w:rPr>
+          <w:b/>
+        </w:rPr>
+        <w:t>CI</w:t>
+      </w:r>
+    </w:p>
+    <w:p>
+      <w:pPr>
+        <w:spacing w:after="0" w:line="240" w:lineRule="auto"/>
+        <w:rPr>
+          <w:rFonts w:cs="Arial"/>
+          <w:sz w:val="18"/>
+          <w:szCs w:val="18"/>
+        </w:rPr>
+      </w:pPr>
+      <w:proofErr w:type="spellStart"/>
+      <w:r>
+        <w:rPr>
+          <w:rFonts w:cs="Arial"/>
+          <w:sz w:val="18"/>
+          <w:szCs w:val="18"/>
+        </w:rPr>
+        <w:t>Git</w:t>
+      </w:r>
+      <w:proofErr w:type="spellEnd"/>
+    </w:p>
+    <w:p>
+      <w:pPr>
+        <w:spacing w:after="0" w:line="240" w:lineRule="auto"/>
+        <w:rPr>
+          <w:rFonts w:cs="Arial"/>
+          <w:sz w:val="18"/>
+          <w:szCs w:val="18"/>
+        </w:rPr>
+      </w:pPr>
+      <w:proofErr w:type="spellStart"/>
+      <w:r>
+        <w:rPr>
+          <w:rFonts w:cs="Arial"/>
+          <w:sz w:val="18"/>
+          <w:szCs w:val="18"/>
+        </w:rPr>
+        <w:t>TortoiseGit</w:t>
+      </w:r>
+      <w:proofErr w:type="spellEnd"/>
+    </w:p>
+    <w:p>
+      <w:pPr>
+        <w:spacing w:after="0" w:line="240" w:lineRule="auto"/>
+        <w:rPr>
+          <w:rFonts w:cs="Arial"/>
+          <w:sz w:val="18"/>
+          <w:szCs w:val="18"/>
+        </w:rPr>
+      </w:pPr>
+      <w:proofErr w:type="spellStart"/>
+      <w:r>
+        <w:rPr>
+          <w:rFonts w:cs="Arial"/>
+          <w:sz w:val="18"/>
+          <w:szCs w:val="18"/>
+        </w:rPr>
+        <w:t>GitHub</w:t>
+      </w:r>
+      <w:proofErr w:type="spellEnd"/>
+    </w:p>
+    <w:p>
+      <w:pPr>
+        <w:spacing w:after="0" w:line="240" w:lineRule="auto"/>
+        <w:rPr>
+          <w:rFonts w:cs="Arial"/>
+          <w:sz w:val="18"/>
+          <w:szCs w:val="18"/>
+        </w:rPr>
+      </w:pPr>
+      <w:proofErr w:type="spellStart"/>
+      <w:r>
+        <w:rPr>
+          <w:rFonts w:cs="Arial"/>
+          <w:sz w:val="18"/>
+          <w:szCs w:val="18"/>
+        </w:rPr>
+        <w:t>TeamCity</w:t>
+      </w:r>
+      <w:proofErr w:type="spellEnd"/>
+    </w:p>
+    <w:p>
+      <w:pPr>
+        <w:spacing w:after="0" w:line="240" w:lineRule="auto"/>
+        <w:rPr>
+          <w:rFonts w:cs="Arial"/>
+          <w:sz w:val="18"/>
+          <w:szCs w:val="18"/>
+        </w:rPr>
+      </w:pPr>
+      <w:r>
+        <w:rPr>
+          <w:rFonts w:cs="Arial"/>
+          <w:sz w:val="18"/>
+          <w:szCs w:val="18"/>
+        </w:rPr>
+        <w:t>ANT</w:t>
+      </w:r>
+    </w:p>
+    <w:p>
+      <w:pPr>
         <w:spacing w:after="60" w:line="240" w:lineRule="auto"/>
         <w:ind w:right="765"/>
         <w:rPr>
@@ -918,7 +1038,7 @@
           <w:sz w:val="18"/>
           <w:szCs w:val="18"/>
         </w:rPr>
-        <w:t>Git</w:t>
+        <w:t>JUnit</w:t>
       </w:r>
       <w:proofErr w:type="spellEnd"/>
     </w:p>
@@ -938,105 +1058,7 @@
           <w:sz w:val="18"/>
           <w:szCs w:val="18"/>
         </w:rPr>
-        <w:t>JUnit</w:t>
-      </w:r>
-      <w:proofErr w:type="spellEnd"/>
-    </w:p>
-    <w:p>
-      <w:pPr>
-        <w:spacing w:after="0" w:line="240" w:lineRule="auto"/>
-        <w:rPr>
-          <w:rFonts w:cs="Arial"/>
-          <w:sz w:val="18"/>
-          <w:szCs w:val="18"/>
-        </w:rPr>
-      </w:pPr>
-      <w:proofErr w:type="spellStart"/>
-      <w:r>
-        <w:rPr>
-          <w:rFonts w:cs="Arial"/>
-          <w:sz w:val="18"/>
-          <w:szCs w:val="18"/>
-        </w:rPr>
-        <w:t>GitHub</w:t>
-      </w:r>
-      <w:proofErr w:type="spellEnd"/>
-    </w:p>
-    <w:p>
-      <w:pPr>
-        <w:spacing w:after="0" w:line="240" w:lineRule="auto"/>
-        <w:rPr>
-          <w:rFonts w:cs="Arial"/>
-          <w:sz w:val="18"/>
-          <w:szCs w:val="18"/>
-        </w:rPr>
-      </w:pPr>
-      <w:proofErr w:type="spellStart"/>
-      <w:r>
-        <w:rPr>
-          <w:rFonts w:cs="Arial"/>
-          <w:sz w:val="18"/>
-          <w:szCs w:val="18"/>
-        </w:rPr>
-        <w:t>TeamCity</w:t>
-      </w:r>
-      <w:proofErr w:type="spellEnd"/>
-    </w:p>
-    <w:p>
-      <w:pPr>
-        <w:spacing w:after="0" w:line="240" w:lineRule="auto"/>
-        <w:rPr>
-          <w:rFonts w:cs="Arial"/>
-          <w:sz w:val="18"/>
-          <w:szCs w:val="18"/>
-        </w:rPr>
-      </w:pPr>
-      <w:r>
-        <w:rPr>
-          <w:rFonts w:cs="Arial"/>
-          <w:sz w:val="18"/>
-          <w:szCs w:val="18"/>
-        </w:rPr>
-        <w:t>ANT</w:t>
-      </w:r>
-    </w:p>
-    <w:p>
-      <w:pPr>
-        <w:spacing w:after="0" w:line="240" w:lineRule="auto"/>
-        <w:rPr>
-          <w:rFonts w:cs="Arial"/>
-          <w:sz w:val="18"/>
-          <w:szCs w:val="18"/>
-        </w:rPr>
-      </w:pPr>
-      <w:proofErr w:type="spellStart"/>
-      <w:r>
-        <w:rPr>
-          <w:rFonts w:cs="Arial"/>
-          <w:sz w:val="18"/>
-          <w:szCs w:val="18"/>
-        </w:rPr>
         <w:t>JRat</w:t>
-      </w:r>
-      <w:proofErr w:type="spellEnd"/>
-    </w:p>
-    <w:p>
-      <w:pPr>
-        <w:spacing w:after="0" w:line="240" w:lineRule="auto"/>
-        <w:rPr>
-          <w:rFonts w:cs="Arial"/>
-          <w:sz w:val="18"/>
-          <w:szCs w:val="18"/>
-        </w:rPr>
-      </w:pPr>
-      <w:proofErr w:type="spellStart"/>
-      <w:r>
-        <w:rPr>
-          <w:rFonts w:cs="Arial"/>
-          <w:sz w:val="18"/>
-          <w:szCs w:val="18"/>
-        </w:rPr>
-        <w:t>StarUML</w:t>
       </w:r>
       <w:proofErr w:type="spellEnd"/>
     </w:p>
@@ -1047,11 +1069,21 @@
           <w:type w:val="continuous"/>
           <w:pgSz w:w="12240" w:h="15840"/>
           <w:pgMar w:top="1440" w:right="1440" w:bottom="1440" w:left="1440" w:header="708" w:footer="708" w:gutter="0"/>
-          <w:cols w:num="2" w:space="708"/>
+          <w:cols w:num="3" w:space="708"/>
           <w:titlePg/>
           <w:docGrid w:linePitch="360"/>
         </w:sectPr>
       </w:pPr>
+      <w:proofErr w:type="spellStart"/>
+      <w:r>
+        <w:rPr>
+          <w:rFonts w:cs="Arial"/>
+          <w:sz w:val="18"/>
+          <w:szCs w:val="18"/>
+        </w:rPr>
+        <w:t>StarUML</w:t>
+      </w:r>
+      <w:proofErr w:type="spellEnd"/>
     </w:p>
     <w:p>
       <w:r>
@@ -1566,36 +1598,6 @@
         </w:p>
       </w:docPartBody>
     </w:docPart>
-    <w:docPart>
-      <w:docPartPr>
-        <w:name w:val="210ADAE978344891B6792CBD6BC3F6E7"/>
-        <w:category>
-          <w:name w:val="General"/>
-          <w:gallery w:val="placeholder"/>
-        </w:category>
-        <w:types>
-          <w:type w:val="bbPlcHdr"/>
-        </w:types>
-        <w:behaviors>
-          <w:behavior w:val="content"/>
-        </w:behaviors>
-        <w:guid w:val="{78F3BC29-F98C-479D-B1BB-610EBBA0C41A}"/>
-      </w:docPartPr>
-      <w:docPartBody>
-        <w:p>
-          <w:pPr>
-            <w:pStyle w:val="210ADAE978344891B6792CBD6BC3F6E7"/>
-          </w:pPr>
-          <w:r>
-            <w:rPr>
-              <w:b/>
-              <w:bCs/>
-            </w:rPr>
-            <w:t>[Type the author name]</w:t>
-          </w:r>
-        </w:p>
-      </w:docPartBody>
-    </w:docPart>
   </w:docParts>
 </w:glossaryDocument>
 </file>
@@ -1621,7 +1623,7 @@
     <w:charset w:val="00"/>
     <w:family w:val="roman"/>
     <w:pitch w:val="variable"/>
-    <w:sig w:usb0="A00002EF" w:usb1="4000004B" w:usb2="00000000" w:usb3="00000000" w:csb0="0000019F" w:csb1="00000000"/>
+    <w:sig w:usb0="E00002FF" w:usb1="400004FF" w:usb2="00000000" w:usb3="00000000" w:csb0="0000019F" w:csb1="00000000"/>
   </w:font>
   <w:font w:name="Tahoma">
     <w:panose1 w:val="020B0604030504040204"/>
@@ -1661,6 +1663,7 @@
     <w:rsid w:val="006938D0"/>
     <w:rsid w:val="00BE4BE2"/>
     <w:rsid w:val="00F72DF3"/>
+    <w:rsid w:val="00FF2FE0"/>
   </w:rsids>
   <m:mathPr>
     <m:mathFont m:val="Cambria Math"/>
@@ -2211,7 +2214,7 @@
 </file>
 
 <file path=customXml/itemProps2.xml><?xml version="1.0" encoding="utf-8"?>
-<ds:datastoreItem xmlns:ds="http://schemas.openxmlformats.org/officeDocument/2006/customXml" ds:itemID="{03178180-915F-467E-A9CB-430F8C7A701B}">
+<ds:datastoreItem xmlns:ds="http://schemas.openxmlformats.org/officeDocument/2006/customXml" ds:itemID="{5EE80ACC-7EBC-4C64-A239-ACEEB2E7088C}">
   <ds:schemaRefs>
     <ds:schemaRef ds:uri="http://schemas.openxmlformats.org/officeDocument/2006/bibliography"/>
   </ds:schemaRefs>

</xml_diff>